<commit_message>
day 5 hw5 solutions
</commit_message>
<xml_diff>
--- a/hw/hw5.docx
+++ b/hw/hw5.docx
@@ -73,7 +73,7 @@
         <w:t xml:space="preserve"> </w:t>
       </w:r>
       <w:r>
-        <w:t xml:space="preserve">24,</w:t>
+        <w:t xml:space="preserve">26,</w:t>
       </w:r>
       <w:r>
         <w:t xml:space="preserve"> </w:t>
@@ -115,10 +115,61 @@
     </w:p>
     <w:p>
       <w:pPr>
+        <w:pStyle w:val="SourceCode"/>
+      </w:pPr>
+      <w:r>
+        <w:rPr>
+          <w:rStyle w:val="CommentTok"/>
+        </w:rPr>
+        <w:t xml:space="preserve"># Remuevo las etiquetas de las variables como en lab5.5</w:t>
+      </w:r>
+      <w:r>
+        <w:br/>
+      </w:r>
+      <w:r>
+        <w:rPr>
+          <w:rStyle w:val="NormalTok"/>
+        </w:rPr>
+        <w:t xml:space="preserve">Antropometria</w:t>
+      </w:r>
+      <w:r>
+        <w:rPr>
+          <w:rStyle w:val="OtherTok"/>
+        </w:rPr>
+        <w:t xml:space="preserve">&lt;-</w:t>
+      </w:r>
+      <w:r>
+        <w:rPr>
+          <w:rStyle w:val="NormalTok"/>
+        </w:rPr>
+        <w:t xml:space="preserve">haven</w:t>
+      </w:r>
+      <w:r>
+        <w:rPr>
+          <w:rStyle w:val="SpecialCharTok"/>
+        </w:rPr>
+        <w:t xml:space="preserve">::</w:t>
+      </w:r>
+      <w:r>
+        <w:rPr>
+          <w:rStyle w:val="FunctionTok"/>
+        </w:rPr>
+        <w:t xml:space="preserve">zap_labels</w:t>
+      </w:r>
+      <w:r>
+        <w:rPr>
+          <w:rStyle w:val="NormalTok"/>
+        </w:rPr>
+        <w:t xml:space="preserve">(Antropometria)</w:t>
+      </w:r>
+    </w:p>
+    <w:p>
+      <w:pPr>
         <w:numPr>
           <w:ilvl w:val="0"/>
-          <w:numId w:val="1001"/>
+          <w:numId w:val="1002"/>
         </w:numPr>
+        <w:pStyle w:val="Compact"/>
       </w:pPr>
       <w:r>
         <w:t xml:space="preserve">Crea la variables</w:t>
@@ -254,10 +305,961 @@
     </w:p>
     <w:p>
       <w:pPr>
+        <w:pStyle w:val="SourceCode"/>
+      </w:pPr>
+      <w:r>
+        <w:rPr>
+          <w:rStyle w:val="CommentTok"/>
+        </w:rPr>
+        <w:t xml:space="preserve"># Crear mi identificador</w:t>
+      </w:r>
+      <w:r>
+        <w:br/>
+      </w:r>
+      <w:r>
+        <w:rPr>
+          <w:rStyle w:val="NormalTok"/>
+        </w:rPr>
+        <w:t xml:space="preserve">Antropometria</w:t>
+      </w:r>
+      <w:r>
+        <w:rPr>
+          <w:rStyle w:val="SpecialCharTok"/>
+        </w:rPr>
+        <w:t xml:space="preserve">$</w:t>
+      </w:r>
+      <w:r>
+        <w:rPr>
+          <w:rStyle w:val="NormalTok"/>
+        </w:rPr>
+        <w:t xml:space="preserve">identifier </w:t>
+      </w:r>
+      <w:r>
+        <w:rPr>
+          <w:rStyle w:val="OtherTok"/>
+        </w:rPr>
+        <w:t xml:space="preserve">&lt;-</w:t>
+      </w:r>
+      <w:r>
+        <w:rPr>
+          <w:rStyle w:val="NormalTok"/>
+        </w:rPr>
+        <w:t xml:space="preserve"> </w:t>
+      </w:r>
+      <w:r>
+        <w:rPr>
+          <w:rStyle w:val="FunctionTok"/>
+        </w:rPr>
+        <w:t xml:space="preserve">factor</w:t>
+      </w:r>
+      <w:r>
+        <w:rPr>
+          <w:rStyle w:val="NormalTok"/>
+        </w:rPr>
+        <w:t xml:space="preserve">(</w:t>
+      </w:r>
+      <w:r>
+        <w:rPr>
+          <w:rStyle w:val="FunctionTok"/>
+        </w:rPr>
+        <w:t xml:space="preserve">paste0</w:t>
+      </w:r>
+      <w:r>
+        <w:rPr>
+          <w:rStyle w:val="NormalTok"/>
+        </w:rPr>
+        <w:t xml:space="preserve">(</w:t>
+      </w:r>
+      <w:r>
+        <w:rPr>
+          <w:rStyle w:val="StringTok"/>
+        </w:rPr>
+        <w:t xml:space="preserve">"folio_"</w:t>
+      </w:r>
+      <w:r>
+        <w:rPr>
+          <w:rStyle w:val="NormalTok"/>
+        </w:rPr>
+        <w:t xml:space="preserve">,</w:t>
+      </w:r>
+      <w:r>
+        <w:br/>
+      </w:r>
+      <w:r>
+        <w:rPr>
+          <w:rStyle w:val="NormalTok"/>
+        </w:rPr>
+        <w:t xml:space="preserve">                                          Antropometria</w:t>
+      </w:r>
+      <w:r>
+        <w:rPr>
+          <w:rStyle w:val="SpecialCharTok"/>
+        </w:rPr>
+        <w:t xml:space="preserve">$</w:t>
+      </w:r>
+      <w:r>
+        <w:rPr>
+          <w:rStyle w:val="NormalTok"/>
+        </w:rPr>
+        <w:t xml:space="preserve">folio,</w:t>
+      </w:r>
+      <w:r>
+        <w:br/>
+      </w:r>
+      <w:r>
+        <w:rPr>
+          <w:rStyle w:val="NormalTok"/>
+        </w:rPr>
+        <w:t xml:space="preserve">                                          </w:t>
+      </w:r>
+      <w:r>
+        <w:rPr>
+          <w:rStyle w:val="StringTok"/>
+        </w:rPr>
+        <w:t xml:space="preserve">"__intp_"</w:t>
+      </w:r>
+      <w:r>
+        <w:rPr>
+          <w:rStyle w:val="NormalTok"/>
+        </w:rPr>
+        <w:t xml:space="preserve">,</w:t>
+      </w:r>
+      <w:r>
+        <w:br/>
+      </w:r>
+      <w:r>
+        <w:rPr>
+          <w:rStyle w:val="NormalTok"/>
+        </w:rPr>
+        <w:t xml:space="preserve">                                          Antropometria</w:t>
+      </w:r>
+      <w:r>
+        <w:rPr>
+          <w:rStyle w:val="SpecialCharTok"/>
+        </w:rPr>
+        <w:t xml:space="preserve">$</w:t>
+      </w:r>
+      <w:r>
+        <w:rPr>
+          <w:rStyle w:val="NormalTok"/>
+        </w:rPr>
+        <w:t xml:space="preserve">intp))</w:t>
+      </w:r>
+      <w:r>
+        <w:br/>
+      </w:r>
+      <w:r>
+        <w:rPr>
+          <w:rStyle w:val="CommentTok"/>
+        </w:rPr>
+        <w:t xml:space="preserve"># Crear sexo_lab</w:t>
+      </w:r>
+      <w:r>
+        <w:br/>
+      </w:r>
+      <w:r>
+        <w:rPr>
+          <w:rStyle w:val="NormalTok"/>
+        </w:rPr>
+        <w:t xml:space="preserve">Antropometria </w:t>
+      </w:r>
+      <w:r>
+        <w:rPr>
+          <w:rStyle w:val="OtherTok"/>
+        </w:rPr>
+        <w:t xml:space="preserve">&lt;-</w:t>
+      </w:r>
+      <w:r>
+        <w:rPr>
+          <w:rStyle w:val="NormalTok"/>
+        </w:rPr>
+        <w:t xml:space="preserve"> Antropometria </w:t>
+      </w:r>
+      <w:r>
+        <w:rPr>
+          <w:rStyle w:val="SpecialCharTok"/>
+        </w:rPr>
+        <w:t xml:space="preserve">%&gt;%</w:t>
+      </w:r>
+      <w:r>
+        <w:rPr>
+          <w:rStyle w:val="NormalTok"/>
+        </w:rPr>
+        <w:t xml:space="preserve"> </w:t>
+      </w:r>
+      <w:r>
+        <w:br/>
+      </w:r>
+      <w:r>
+        <w:rPr>
+          <w:rStyle w:val="NormalTok"/>
+        </w:rPr>
+        <w:t xml:space="preserve">  </w:t>
+      </w:r>
+      <w:r>
+        <w:rPr>
+          <w:rStyle w:val="FunctionTok"/>
+        </w:rPr>
+        <w:t xml:space="preserve">mutate</w:t>
+      </w:r>
+      <w:r>
+        <w:rPr>
+          <w:rStyle w:val="NormalTok"/>
+        </w:rPr>
+        <w:t xml:space="preserve">(</w:t>
+      </w:r>
+      <w:r>
+        <w:rPr>
+          <w:rStyle w:val="AttributeTok"/>
+        </w:rPr>
+        <w:t xml:space="preserve">sexo_lab =</w:t>
+      </w:r>
+      <w:r>
+        <w:rPr>
+          <w:rStyle w:val="NormalTok"/>
+        </w:rPr>
+        <w:t xml:space="preserve"> </w:t>
+      </w:r>
+      <w:r>
+        <w:rPr>
+          <w:rStyle w:val="FunctionTok"/>
+        </w:rPr>
+        <w:t xml:space="preserve">case_when</w:t>
+      </w:r>
+      <w:r>
+        <w:rPr>
+          <w:rStyle w:val="NormalTok"/>
+        </w:rPr>
+        <w:t xml:space="preserve">(sexo </w:t>
+      </w:r>
+      <w:r>
+        <w:rPr>
+          <w:rStyle w:val="SpecialCharTok"/>
+        </w:rPr>
+        <w:t xml:space="preserve">==</w:t>
+      </w:r>
+      <w:r>
+        <w:rPr>
+          <w:rStyle w:val="NormalTok"/>
+        </w:rPr>
+        <w:t xml:space="preserve"> </w:t>
+      </w:r>
+      <w:r>
+        <w:rPr>
+          <w:rStyle w:val="DecValTok"/>
+        </w:rPr>
+        <w:t xml:space="preserve">1</w:t>
+      </w:r>
+      <w:r>
+        <w:rPr>
+          <w:rStyle w:val="SpecialCharTok"/>
+        </w:rPr>
+        <w:t xml:space="preserve">~</w:t>
+      </w:r>
+      <w:r>
+        <w:rPr>
+          <w:rStyle w:val="NormalTok"/>
+        </w:rPr>
+        <w:t xml:space="preserve"> </w:t>
+      </w:r>
+      <w:r>
+        <w:rPr>
+          <w:rStyle w:val="StringTok"/>
+        </w:rPr>
+        <w:t xml:space="preserve">"Hombre"</w:t>
+      </w:r>
+      <w:r>
+        <w:rPr>
+          <w:rStyle w:val="NormalTok"/>
+        </w:rPr>
+        <w:t xml:space="preserve">,</w:t>
+      </w:r>
+      <w:r>
+        <w:br/>
+      </w:r>
+      <w:r>
+        <w:rPr>
+          <w:rStyle w:val="NormalTok"/>
+        </w:rPr>
+        <w:t xml:space="preserve">                              sexo </w:t>
+      </w:r>
+      <w:r>
+        <w:rPr>
+          <w:rStyle w:val="SpecialCharTok"/>
+        </w:rPr>
+        <w:t xml:space="preserve">==</w:t>
+      </w:r>
+      <w:r>
+        <w:rPr>
+          <w:rStyle w:val="NormalTok"/>
+        </w:rPr>
+        <w:t xml:space="preserve"> </w:t>
+      </w:r>
+      <w:r>
+        <w:rPr>
+          <w:rStyle w:val="DecValTok"/>
+        </w:rPr>
+        <w:t xml:space="preserve">2</w:t>
+      </w:r>
+      <w:r>
+        <w:rPr>
+          <w:rStyle w:val="NormalTok"/>
+        </w:rPr>
+        <w:t xml:space="preserve"> </w:t>
+      </w:r>
+      <w:r>
+        <w:rPr>
+          <w:rStyle w:val="SpecialCharTok"/>
+        </w:rPr>
+        <w:t xml:space="preserve">~</w:t>
+      </w:r>
+      <w:r>
+        <w:rPr>
+          <w:rStyle w:val="NormalTok"/>
+        </w:rPr>
+        <w:t xml:space="preserve"> </w:t>
+      </w:r>
+      <w:r>
+        <w:rPr>
+          <w:rStyle w:val="StringTok"/>
+        </w:rPr>
+        <w:t xml:space="preserve">"Mujer"</w:t>
+      </w:r>
+      <w:r>
+        <w:rPr>
+          <w:rStyle w:val="NormalTok"/>
+        </w:rPr>
+        <w:t xml:space="preserve">))</w:t>
+      </w:r>
+      <w:r>
+        <w:br/>
+      </w:r>
+      <w:r>
+        <w:br/>
+      </w:r>
+      <w:r>
+        <w:br/>
+      </w:r>
+      <w:r>
+        <w:rPr>
+          <w:rStyle w:val="CommentTok"/>
+        </w:rPr>
+        <w:t xml:space="preserve"># Crear imc e imc_cat</w:t>
+      </w:r>
+      <w:r>
+        <w:br/>
+      </w:r>
+      <w:r>
+        <w:rPr>
+          <w:rStyle w:val="NormalTok"/>
+        </w:rPr>
+        <w:t xml:space="preserve">Antropometria </w:t>
+      </w:r>
+      <w:r>
+        <w:rPr>
+          <w:rStyle w:val="OtherTok"/>
+        </w:rPr>
+        <w:t xml:space="preserve">&lt;-</w:t>
+      </w:r>
+      <w:r>
+        <w:rPr>
+          <w:rStyle w:val="NormalTok"/>
+        </w:rPr>
+        <w:t xml:space="preserve"> Antropometria </w:t>
+      </w:r>
+      <w:r>
+        <w:rPr>
+          <w:rStyle w:val="SpecialCharTok"/>
+        </w:rPr>
+        <w:t xml:space="preserve">%&gt;%</w:t>
+      </w:r>
+      <w:r>
+        <w:rPr>
+          <w:rStyle w:val="NormalTok"/>
+        </w:rPr>
+        <w:t xml:space="preserve"> </w:t>
+      </w:r>
+      <w:r>
+        <w:br/>
+      </w:r>
+      <w:r>
+        <w:rPr>
+          <w:rStyle w:val="NormalTok"/>
+        </w:rPr>
+        <w:t xml:space="preserve">  </w:t>
+      </w:r>
+      <w:r>
+        <w:rPr>
+          <w:rStyle w:val="FunctionTok"/>
+        </w:rPr>
+        <w:t xml:space="preserve">mutate</w:t>
+      </w:r>
+      <w:r>
+        <w:rPr>
+          <w:rStyle w:val="NormalTok"/>
+        </w:rPr>
+        <w:t xml:space="preserve">(</w:t>
+      </w:r>
+      <w:r>
+        <w:rPr>
+          <w:rStyle w:val="AttributeTok"/>
+        </w:rPr>
+        <w:t xml:space="preserve">imc =</w:t>
+      </w:r>
+      <w:r>
+        <w:rPr>
+          <w:rStyle w:val="NormalTok"/>
+        </w:rPr>
+        <w:t xml:space="preserve"> peso</w:t>
+      </w:r>
+      <w:r>
+        <w:rPr>
+          <w:rStyle w:val="SpecialCharTok"/>
+        </w:rPr>
+        <w:t xml:space="preserve">/</w:t>
+      </w:r>
+      <w:r>
+        <w:rPr>
+          <w:rStyle w:val="NormalTok"/>
+        </w:rPr>
+        <w:t xml:space="preserve">(talla</w:t>
+      </w:r>
+      <w:r>
+        <w:rPr>
+          <w:rStyle w:val="SpecialCharTok"/>
+        </w:rPr>
+        <w:t xml:space="preserve">/</w:t>
+      </w:r>
+      <w:r>
+        <w:rPr>
+          <w:rStyle w:val="DecValTok"/>
+        </w:rPr>
+        <w:t xml:space="preserve">100</w:t>
+      </w:r>
+      <w:r>
+        <w:rPr>
+          <w:rStyle w:val="NormalTok"/>
+        </w:rPr>
+        <w:t xml:space="preserve">)</w:t>
+      </w:r>
+      <w:r>
+        <w:rPr>
+          <w:rStyle w:val="SpecialCharTok"/>
+        </w:rPr>
+        <w:t xml:space="preserve">^</w:t>
+      </w:r>
+      <w:r>
+        <w:rPr>
+          <w:rStyle w:val="DecValTok"/>
+        </w:rPr>
+        <w:t xml:space="preserve">2</w:t>
+      </w:r>
+      <w:r>
+        <w:rPr>
+          <w:rStyle w:val="NormalTok"/>
+        </w:rPr>
+        <w:t xml:space="preserve">,</w:t>
+      </w:r>
+      <w:r>
+        <w:br/>
+      </w:r>
+      <w:r>
+        <w:rPr>
+          <w:rStyle w:val="NormalTok"/>
+        </w:rPr>
+        <w:t xml:space="preserve">         </w:t>
+      </w:r>
+      <w:r>
+        <w:rPr>
+          <w:rStyle w:val="AttributeTok"/>
+        </w:rPr>
+        <w:t xml:space="preserve">imc_cat =</w:t>
+      </w:r>
+      <w:r>
+        <w:rPr>
+          <w:rStyle w:val="NormalTok"/>
+        </w:rPr>
+        <w:t xml:space="preserve"> </w:t>
+      </w:r>
+      <w:r>
+        <w:rPr>
+          <w:rStyle w:val="FunctionTok"/>
+        </w:rPr>
+        <w:t xml:space="preserve">case_when</w:t>
+      </w:r>
+      <w:r>
+        <w:rPr>
+          <w:rStyle w:val="NormalTok"/>
+        </w:rPr>
+        <w:t xml:space="preserve">(imc </w:t>
+      </w:r>
+      <w:r>
+        <w:rPr>
+          <w:rStyle w:val="SpecialCharTok"/>
+        </w:rPr>
+        <w:t xml:space="preserve">&lt;</w:t>
+      </w:r>
+      <w:r>
+        <w:rPr>
+          <w:rStyle w:val="NormalTok"/>
+        </w:rPr>
+        <w:t xml:space="preserve"> </w:t>
+      </w:r>
+      <w:r>
+        <w:rPr>
+          <w:rStyle w:val="FloatTok"/>
+        </w:rPr>
+        <w:t xml:space="preserve">18.5</w:t>
+      </w:r>
+      <w:r>
+        <w:rPr>
+          <w:rStyle w:val="NormalTok"/>
+        </w:rPr>
+        <w:t xml:space="preserve"> </w:t>
+      </w:r>
+      <w:r>
+        <w:rPr>
+          <w:rStyle w:val="SpecialCharTok"/>
+        </w:rPr>
+        <w:t xml:space="preserve">~</w:t>
+      </w:r>
+      <w:r>
+        <w:rPr>
+          <w:rStyle w:val="NormalTok"/>
+        </w:rPr>
+        <w:t xml:space="preserve"> </w:t>
+      </w:r>
+      <w:r>
+        <w:rPr>
+          <w:rStyle w:val="StringTok"/>
+        </w:rPr>
+        <w:t xml:space="preserve">"Bajo peso"</w:t>
+      </w:r>
+      <w:r>
+        <w:rPr>
+          <w:rStyle w:val="NormalTok"/>
+        </w:rPr>
+        <w:t xml:space="preserve">,</w:t>
+      </w:r>
+      <w:r>
+        <w:br/>
+      </w:r>
+      <w:r>
+        <w:rPr>
+          <w:rStyle w:val="NormalTok"/>
+        </w:rPr>
+        <w:t xml:space="preserve">                             imc </w:t>
+      </w:r>
+      <w:r>
+        <w:rPr>
+          <w:rStyle w:val="SpecialCharTok"/>
+        </w:rPr>
+        <w:t xml:space="preserve">&gt;=</w:t>
+      </w:r>
+      <w:r>
+        <w:rPr>
+          <w:rStyle w:val="NormalTok"/>
+        </w:rPr>
+        <w:t xml:space="preserve"> </w:t>
+      </w:r>
+      <w:r>
+        <w:rPr>
+          <w:rStyle w:val="FloatTok"/>
+        </w:rPr>
+        <w:t xml:space="preserve">18.5</w:t>
+      </w:r>
+      <w:r>
+        <w:rPr>
+          <w:rStyle w:val="NormalTok"/>
+        </w:rPr>
+        <w:t xml:space="preserve"> </w:t>
+      </w:r>
+      <w:r>
+        <w:rPr>
+          <w:rStyle w:val="SpecialCharTok"/>
+        </w:rPr>
+        <w:t xml:space="preserve">&amp;</w:t>
+      </w:r>
+      <w:r>
+        <w:rPr>
+          <w:rStyle w:val="NormalTok"/>
+        </w:rPr>
+        <w:t xml:space="preserve"> imc </w:t>
+      </w:r>
+      <w:r>
+        <w:rPr>
+          <w:rStyle w:val="SpecialCharTok"/>
+        </w:rPr>
+        <w:t xml:space="preserve">&lt;</w:t>
+      </w:r>
+      <w:r>
+        <w:rPr>
+          <w:rStyle w:val="NormalTok"/>
+        </w:rPr>
+        <w:t xml:space="preserve"> </w:t>
+      </w:r>
+      <w:r>
+        <w:rPr>
+          <w:rStyle w:val="DecValTok"/>
+        </w:rPr>
+        <w:t xml:space="preserve">25</w:t>
+      </w:r>
+      <w:r>
+        <w:rPr>
+          <w:rStyle w:val="NormalTok"/>
+        </w:rPr>
+        <w:t xml:space="preserve"> </w:t>
+      </w:r>
+      <w:r>
+        <w:rPr>
+          <w:rStyle w:val="SpecialCharTok"/>
+        </w:rPr>
+        <w:t xml:space="preserve">~</w:t>
+      </w:r>
+      <w:r>
+        <w:rPr>
+          <w:rStyle w:val="NormalTok"/>
+        </w:rPr>
+        <w:t xml:space="preserve"> </w:t>
+      </w:r>
+      <w:r>
+        <w:rPr>
+          <w:rStyle w:val="StringTok"/>
+        </w:rPr>
+        <w:t xml:space="preserve">"Normal"</w:t>
+      </w:r>
+      <w:r>
+        <w:rPr>
+          <w:rStyle w:val="NormalTok"/>
+        </w:rPr>
+        <w:t xml:space="preserve">,</w:t>
+      </w:r>
+      <w:r>
+        <w:br/>
+      </w:r>
+      <w:r>
+        <w:rPr>
+          <w:rStyle w:val="NormalTok"/>
+        </w:rPr>
+        <w:t xml:space="preserve">                             imc </w:t>
+      </w:r>
+      <w:r>
+        <w:rPr>
+          <w:rStyle w:val="SpecialCharTok"/>
+        </w:rPr>
+        <w:t xml:space="preserve">&gt;=</w:t>
+      </w:r>
+      <w:r>
+        <w:rPr>
+          <w:rStyle w:val="NormalTok"/>
+        </w:rPr>
+        <w:t xml:space="preserve"> </w:t>
+      </w:r>
+      <w:r>
+        <w:rPr>
+          <w:rStyle w:val="DecValTok"/>
+        </w:rPr>
+        <w:t xml:space="preserve">25</w:t>
+      </w:r>
+      <w:r>
+        <w:rPr>
+          <w:rStyle w:val="NormalTok"/>
+        </w:rPr>
+        <w:t xml:space="preserve"> </w:t>
+      </w:r>
+      <w:r>
+        <w:rPr>
+          <w:rStyle w:val="SpecialCharTok"/>
+        </w:rPr>
+        <w:t xml:space="preserve">&amp;</w:t>
+      </w:r>
+      <w:r>
+        <w:rPr>
+          <w:rStyle w:val="NormalTok"/>
+        </w:rPr>
+        <w:t xml:space="preserve"> imc </w:t>
+      </w:r>
+      <w:r>
+        <w:rPr>
+          <w:rStyle w:val="SpecialCharTok"/>
+        </w:rPr>
+        <w:t xml:space="preserve">&lt;</w:t>
+      </w:r>
+      <w:r>
+        <w:rPr>
+          <w:rStyle w:val="NormalTok"/>
+        </w:rPr>
+        <w:t xml:space="preserve"> </w:t>
+      </w:r>
+      <w:r>
+        <w:rPr>
+          <w:rStyle w:val="DecValTok"/>
+        </w:rPr>
+        <w:t xml:space="preserve">30</w:t>
+      </w:r>
+      <w:r>
+        <w:rPr>
+          <w:rStyle w:val="NormalTok"/>
+        </w:rPr>
+        <w:t xml:space="preserve"> </w:t>
+      </w:r>
+      <w:r>
+        <w:rPr>
+          <w:rStyle w:val="SpecialCharTok"/>
+        </w:rPr>
+        <w:t xml:space="preserve">~</w:t>
+      </w:r>
+      <w:r>
+        <w:rPr>
+          <w:rStyle w:val="NormalTok"/>
+        </w:rPr>
+        <w:t xml:space="preserve"> </w:t>
+      </w:r>
+      <w:r>
+        <w:rPr>
+          <w:rStyle w:val="StringTok"/>
+        </w:rPr>
+        <w:t xml:space="preserve">"Sobrepeso"</w:t>
+      </w:r>
+      <w:r>
+        <w:rPr>
+          <w:rStyle w:val="NormalTok"/>
+        </w:rPr>
+        <w:t xml:space="preserve">,</w:t>
+      </w:r>
+      <w:r>
+        <w:br/>
+      </w:r>
+      <w:r>
+        <w:rPr>
+          <w:rStyle w:val="NormalTok"/>
+        </w:rPr>
+        <w:t xml:space="preserve">                             imc </w:t>
+      </w:r>
+      <w:r>
+        <w:rPr>
+          <w:rStyle w:val="SpecialCharTok"/>
+        </w:rPr>
+        <w:t xml:space="preserve">&gt;=</w:t>
+      </w:r>
+      <w:r>
+        <w:rPr>
+          <w:rStyle w:val="NormalTok"/>
+        </w:rPr>
+        <w:t xml:space="preserve"> </w:t>
+      </w:r>
+      <w:r>
+        <w:rPr>
+          <w:rStyle w:val="DecValTok"/>
+        </w:rPr>
+        <w:t xml:space="preserve">30</w:t>
+      </w:r>
+      <w:r>
+        <w:rPr>
+          <w:rStyle w:val="NormalTok"/>
+        </w:rPr>
+        <w:t xml:space="preserve">  </w:t>
+      </w:r>
+      <w:r>
+        <w:rPr>
+          <w:rStyle w:val="SpecialCharTok"/>
+        </w:rPr>
+        <w:t xml:space="preserve">~</w:t>
+      </w:r>
+      <w:r>
+        <w:rPr>
+          <w:rStyle w:val="NormalTok"/>
+        </w:rPr>
+        <w:t xml:space="preserve"> </w:t>
+      </w:r>
+      <w:r>
+        <w:rPr>
+          <w:rStyle w:val="StringTok"/>
+        </w:rPr>
+        <w:t xml:space="preserve">"Obesidad"</w:t>
+      </w:r>
+      <w:r>
+        <w:rPr>
+          <w:rStyle w:val="NormalTok"/>
+        </w:rPr>
+        <w:t xml:space="preserve">))</w:t>
+      </w:r>
+      <w:r>
+        <w:br/>
+      </w:r>
+      <w:r>
+        <w:br/>
+      </w:r>
+      <w:r>
+        <w:rPr>
+          <w:rStyle w:val="NormalTok"/>
+        </w:rPr>
+        <w:t xml:space="preserve">Antropometria</w:t>
+      </w:r>
+      <w:r>
+        <w:rPr>
+          <w:rStyle w:val="SpecialCharTok"/>
+        </w:rPr>
+        <w:t xml:space="preserve">$</w:t>
+      </w:r>
+      <w:r>
+        <w:rPr>
+          <w:rStyle w:val="NormalTok"/>
+        </w:rPr>
+        <w:t xml:space="preserve">imc_cat </w:t>
+      </w:r>
+      <w:r>
+        <w:rPr>
+          <w:rStyle w:val="OtherTok"/>
+        </w:rPr>
+        <w:t xml:space="preserve">&lt;-</w:t>
+      </w:r>
+      <w:r>
+        <w:rPr>
+          <w:rStyle w:val="NormalTok"/>
+        </w:rPr>
+        <w:t xml:space="preserve"> </w:t>
+      </w:r>
+      <w:r>
+        <w:rPr>
+          <w:rStyle w:val="FunctionTok"/>
+        </w:rPr>
+        <w:t xml:space="preserve">factor</w:t>
+      </w:r>
+      <w:r>
+        <w:rPr>
+          <w:rStyle w:val="NormalTok"/>
+        </w:rPr>
+        <w:t xml:space="preserve">(Antropometria</w:t>
+      </w:r>
+      <w:r>
+        <w:rPr>
+          <w:rStyle w:val="SpecialCharTok"/>
+        </w:rPr>
+        <w:t xml:space="preserve">$</w:t>
+      </w:r>
+      <w:r>
+        <w:rPr>
+          <w:rStyle w:val="NormalTok"/>
+        </w:rPr>
+        <w:t xml:space="preserve">imc_cat,</w:t>
+      </w:r>
+      <w:r>
+        <w:br/>
+      </w:r>
+      <w:r>
+        <w:rPr>
+          <w:rStyle w:val="NormalTok"/>
+        </w:rPr>
+        <w:t xml:space="preserve">                                </w:t>
+      </w:r>
+      <w:r>
+        <w:rPr>
+          <w:rStyle w:val="AttributeTok"/>
+        </w:rPr>
+        <w:t xml:space="preserve">levels =</w:t>
+      </w:r>
+      <w:r>
+        <w:rPr>
+          <w:rStyle w:val="NormalTok"/>
+        </w:rPr>
+        <w:t xml:space="preserve"> </w:t>
+      </w:r>
+      <w:r>
+        <w:rPr>
+          <w:rStyle w:val="FunctionTok"/>
+        </w:rPr>
+        <w:t xml:space="preserve">c</w:t>
+      </w:r>
+      <w:r>
+        <w:rPr>
+          <w:rStyle w:val="NormalTok"/>
+        </w:rPr>
+        <w:t xml:space="preserve">(</w:t>
+      </w:r>
+      <w:r>
+        <w:rPr>
+          <w:rStyle w:val="StringTok"/>
+        </w:rPr>
+        <w:t xml:space="preserve">"Bajo peso"</w:t>
+      </w:r>
+      <w:r>
+        <w:rPr>
+          <w:rStyle w:val="NormalTok"/>
+        </w:rPr>
+        <w:t xml:space="preserve">,</w:t>
+      </w:r>
+      <w:r>
+        <w:br/>
+      </w:r>
+      <w:r>
+        <w:rPr>
+          <w:rStyle w:val="NormalTok"/>
+        </w:rPr>
+        <w:t xml:space="preserve">                                           </w:t>
+      </w:r>
+      <w:r>
+        <w:rPr>
+          <w:rStyle w:val="StringTok"/>
+        </w:rPr>
+        <w:t xml:space="preserve">"Normal"</w:t>
+      </w:r>
+      <w:r>
+        <w:rPr>
+          <w:rStyle w:val="NormalTok"/>
+        </w:rPr>
+        <w:t xml:space="preserve">,</w:t>
+      </w:r>
+      <w:r>
+        <w:br/>
+      </w:r>
+      <w:r>
+        <w:rPr>
+          <w:rStyle w:val="NormalTok"/>
+        </w:rPr>
+        <w:t xml:space="preserve">                                           </w:t>
+      </w:r>
+      <w:r>
+        <w:rPr>
+          <w:rStyle w:val="StringTok"/>
+        </w:rPr>
+        <w:t xml:space="preserve">"Sobrepeso"</w:t>
+      </w:r>
+      <w:r>
+        <w:rPr>
+          <w:rStyle w:val="NormalTok"/>
+        </w:rPr>
+        <w:t xml:space="preserve">,</w:t>
+      </w:r>
+      <w:r>
+        <w:br/>
+      </w:r>
+      <w:r>
+        <w:rPr>
+          <w:rStyle w:val="NormalTok"/>
+        </w:rPr>
+        <w:t xml:space="preserve">                                           </w:t>
+      </w:r>
+      <w:r>
+        <w:rPr>
+          <w:rStyle w:val="StringTok"/>
+        </w:rPr>
+        <w:t xml:space="preserve">"Obesidad"</w:t>
+      </w:r>
+      <w:r>
+        <w:rPr>
+          <w:rStyle w:val="NormalTok"/>
+        </w:rPr>
+        <w:t xml:space="preserve">))</w:t>
+      </w:r>
+    </w:p>
+    <w:p>
+      <w:pPr>
         <w:numPr>
           <w:ilvl w:val="0"/>
-          <w:numId w:val="1001"/>
+          <w:numId w:val="1003"/>
         </w:numPr>
+        <w:pStyle w:val="Compact"/>
       </w:pPr>
       <w:r>
         <w:t xml:space="preserve">Selecciona las variables:</w:t>
@@ -297,66 +1299,6 @@
         </m:r>
         <m:r>
           <m:t>o</m:t>
-        </m:r>
-      </m:oMath>
-      <w:r>
-        <w:t xml:space="preserve">,</w:t>
-      </w:r>
-      <w:r>
-        <w:t xml:space="preserve"> </w:t>
-      </w:r>
-      <m:oMath>
-        <m:r>
-          <m:t>p</m:t>
-        </m:r>
-        <m:r>
-          <m:t>e</m:t>
-        </m:r>
-        <m:r>
-          <m:t>s</m:t>
-        </m:r>
-        <m:r>
-          <m:t>o</m:t>
-        </m:r>
-      </m:oMath>
-      <w:r>
-        <w:t xml:space="preserve">,</w:t>
-      </w:r>
-      <w:r>
-        <w:t xml:space="preserve"> </w:t>
-      </w:r>
-      <m:oMath>
-        <m:r>
-          <m:t>t</m:t>
-        </m:r>
-        <m:r>
-          <m:t>a</m:t>
-        </m:r>
-        <m:r>
-          <m:t>l</m:t>
-        </m:r>
-        <m:r>
-          <m:t>l</m:t>
-        </m:r>
-        <m:r>
-          <m:t>a</m:t>
-        </m:r>
-      </m:oMath>
-      <w:r>
-        <w:t xml:space="preserve">,</w:t>
-      </w:r>
-      <w:r>
-        <w:t xml:space="preserve"> </w:t>
-      </w:r>
-      <m:oMath>
-        <m:r>
-          <m:t>i</m:t>
-        </m:r>
-        <m:r>
-          <m:t>m</m:t>
-        </m:r>
-        <m:r>
-          <m:t>c</m:t>
         </m:r>
         <m:r>
           <m:rPr>
@@ -365,74 +1307,73 @@
           <m:t>_</m:t>
         </m:r>
         <m:r>
+          <m:t>l</m:t>
+        </m:r>
+        <m:r>
+          <m:t>a</m:t>
+        </m:r>
+        <m:r>
+          <m:t>b</m:t>
+        </m:r>
+      </m:oMath>
+      <w:r>
+        <w:t xml:space="preserve">,</w:t>
+      </w:r>
+      <w:r>
+        <w:t xml:space="preserve"> </w:t>
+      </w:r>
+      <m:oMath>
+        <m:r>
+          <m:t>p</m:t>
+        </m:r>
+        <m:r>
+          <m:t>e</m:t>
+        </m:r>
+        <m:r>
+          <m:t>s</m:t>
+        </m:r>
+        <m:r>
+          <m:t>o</m:t>
+        </m:r>
+      </m:oMath>
+      <w:r>
+        <w:t xml:space="preserve">,</w:t>
+      </w:r>
+      <w:r>
+        <w:t xml:space="preserve"> </w:t>
+      </w:r>
+      <m:oMath>
+        <m:r>
+          <m:t>t</m:t>
+        </m:r>
+        <m:r>
+          <m:t>a</m:t>
+        </m:r>
+        <m:r>
+          <m:t>l</m:t>
+        </m:r>
+        <m:r>
+          <m:t>l</m:t>
+        </m:r>
+        <m:r>
+          <m:t>a</m:t>
+        </m:r>
+      </m:oMath>
+      <w:r>
+        <w:t xml:space="preserve">,</w:t>
+      </w:r>
+      <w:r>
+        <w:t xml:space="preserve"> </w:t>
+      </w:r>
+      <m:oMath>
+        <m:r>
+          <m:t>i</m:t>
+        </m:r>
+        <m:r>
+          <m:t>m</m:t>
+        </m:r>
+        <m:r>
           <m:t>c</m:t>
-        </m:r>
-        <m:r>
-          <m:t>a</m:t>
-        </m:r>
-        <m:r>
-          <m:t>t</m:t>
-        </m:r>
-      </m:oMath>
-      <w:r>
-        <w:t xml:space="preserve"> </w:t>
-      </w:r>
-      <w:r>
-        <w:t xml:space="preserve">y las variables de diseño de muestra:</w:t>
-      </w:r>
-      <w:r>
-        <w:t xml:space="preserve"> </w:t>
-      </w:r>
-      <m:oMath>
-        <m:r>
-          <m:t>i</m:t>
-        </m:r>
-        <m:r>
-          <m:t>d</m:t>
-        </m:r>
-        <m:r>
-          <m:t>e</m:t>
-        </m:r>
-        <m:r>
-          <m:t>n</m:t>
-        </m:r>
-        <m:r>
-          <m:t>t</m:t>
-        </m:r>
-        <m:r>
-          <m:t>i</m:t>
-        </m:r>
-        <m:r>
-          <m:t>f</m:t>
-        </m:r>
-        <m:r>
-          <m:t>i</m:t>
-        </m:r>
-        <m:r>
-          <m:t>e</m:t>
-        </m:r>
-        <m:r>
-          <m:t>r</m:t>
-        </m:r>
-      </m:oMath>
-      <w:r>
-        <w:t xml:space="preserve">,</w:t>
-      </w:r>
-      <w:r>
-        <w:t xml:space="preserve"> </w:t>
-      </w:r>
-      <m:oMath>
-        <m:r>
-          <m:t>c</m:t>
-        </m:r>
-        <m:r>
-          <m:t>o</m:t>
-        </m:r>
-        <m:r>
-          <m:t>d</m:t>
-        </m:r>
-        <m:r>
-          <m:t>e</m:t>
         </m:r>
         <m:r>
           <m:rPr>
@@ -441,16 +1382,57 @@
           <m:t>_</m:t>
         </m:r>
         <m:r>
-          <m:t>u</m:t>
-        </m:r>
-        <m:r>
-          <m:t>p</m:t>
-        </m:r>
-        <m:r>
-          <m:t>m</m:t>
+          <m:t>c</m:t>
+        </m:r>
+        <m:r>
+          <m:t>a</m:t>
+        </m:r>
+        <m:r>
+          <m:t>t</m:t>
         </m:r>
       </m:oMath>
       <w:r>
+        <w:t xml:space="preserve"> </w:t>
+      </w:r>
+      <w:r>
+        <w:t xml:space="preserve">y las variables de diseño de muestra:</w:t>
+      </w:r>
+      <w:r>
+        <w:t xml:space="preserve"> </w:t>
+      </w:r>
+      <m:oMath>
+        <m:r>
+          <m:t>i</m:t>
+        </m:r>
+        <m:r>
+          <m:t>d</m:t>
+        </m:r>
+        <m:r>
+          <m:t>e</m:t>
+        </m:r>
+        <m:r>
+          <m:t>n</m:t>
+        </m:r>
+        <m:r>
+          <m:t>t</m:t>
+        </m:r>
+        <m:r>
+          <m:t>i</m:t>
+        </m:r>
+        <m:r>
+          <m:t>f</m:t>
+        </m:r>
+        <m:r>
+          <m:t>i</m:t>
+        </m:r>
+        <m:r>
+          <m:t>e</m:t>
+        </m:r>
+        <m:r>
+          <m:t>r</m:t>
+        </m:r>
+      </m:oMath>
+      <w:r>
         <w:t xml:space="preserve">,</w:t>
       </w:r>
       <w:r>
@@ -458,39 +1440,16 @@
       </w:r>
       <m:oMath>
         <m:r>
-          <m:t>p</m:t>
+          <m:t>c</m:t>
         </m:r>
         <m:r>
           <m:t>o</m:t>
         </m:r>
         <m:r>
-          <m:t>n</m:t>
-        </m:r>
-        <m:r>
           <m:t>d</m:t>
         </m:r>
         <m:r>
           <m:t>e</m:t>
-        </m:r>
-        <m:r>
-          <m:t>f</m:t>
-        </m:r>
-      </m:oMath>
-      <w:r>
-        <w:t xml:space="preserve">,</w:t>
-      </w:r>
-      <w:r>
-        <w:t xml:space="preserve"> </w:t>
-      </w:r>
-      <m:oMath>
-        <m:r>
-          <m:t>e</m:t>
-        </m:r>
-        <m:r>
-          <m:t>s</m:t>
-        </m:r>
-        <m:r>
-          <m:t>t</m:t>
         </m:r>
         <m:r>
           <m:rPr>
@@ -499,39 +1458,56 @@
           <m:t>_</m:t>
         </m:r>
         <m:r>
-          <m:t>v</m:t>
-        </m:r>
-        <m:r>
-          <m:t>a</m:t>
-        </m:r>
-        <m:r>
-          <m:t>r</m:t>
+          <m:t>u</m:t>
+        </m:r>
+        <m:r>
+          <m:t>p</m:t>
+        </m:r>
+        <m:r>
+          <m:t>m</m:t>
         </m:r>
       </m:oMath>
       <w:r>
-        <w:t xml:space="preserve"> </w:t>
-      </w:r>
-      <w:r>
-        <w:t xml:space="preserve">de la base Antropometría y guardalas en un nuevo dataframe llamado</w:t>
+        <w:t xml:space="preserve">,</w:t>
       </w:r>
       <w:r>
         <w:t xml:space="preserve"> </w:t>
       </w:r>
       <m:oMath>
         <m:r>
-          <m:t>a</m:t>
+          <m:t>p</m:t>
+        </m:r>
+        <m:r>
+          <m:t>o</m:t>
         </m:r>
         <m:r>
           <m:t>n</m:t>
         </m:r>
         <m:r>
+          <m:t>d</m:t>
+        </m:r>
+        <m:r>
+          <m:t>e</m:t>
+        </m:r>
+        <m:r>
+          <m:t>f</m:t>
+        </m:r>
+      </m:oMath>
+      <w:r>
+        <w:t xml:space="preserve">,</w:t>
+      </w:r>
+      <w:r>
+        <w:t xml:space="preserve"> </w:t>
+      </w:r>
+      <m:oMath>
+        <m:r>
+          <m:t>e</m:t>
+        </m:r>
+        <m:r>
+          <m:t>s</m:t>
+        </m:r>
+        <m:r>
           <m:t>t</m:t>
-        </m:r>
-        <m:r>
-          <m:t>r</m:t>
-        </m:r>
-        <m:r>
-          <m:t>o</m:t>
         </m:r>
         <m:r>
           <m:rPr>
@@ -540,6 +1516,47 @@
           <m:t>_</m:t>
         </m:r>
         <m:r>
+          <m:t>v</m:t>
+        </m:r>
+        <m:r>
+          <m:t>a</m:t>
+        </m:r>
+        <m:r>
+          <m:t>r</m:t>
+        </m:r>
+      </m:oMath>
+      <w:r>
+        <w:t xml:space="preserve"> </w:t>
+      </w:r>
+      <w:r>
+        <w:t xml:space="preserve">de la base Antropometría y guardalas en un nuevo dataframe llamado</w:t>
+      </w:r>
+      <w:r>
+        <w:t xml:space="preserve"> </w:t>
+      </w:r>
+      <m:oMath>
+        <m:r>
+          <m:t>a</m:t>
+        </m:r>
+        <m:r>
+          <m:t>n</m:t>
+        </m:r>
+        <m:r>
+          <m:t>t</m:t>
+        </m:r>
+        <m:r>
+          <m:t>r</m:t>
+        </m:r>
+        <m:r>
+          <m:t>o</m:t>
+        </m:r>
+        <m:r>
+          <m:rPr>
+            <m:sty m:val="p"/>
+          </m:rPr>
+          <m:t>_</m:t>
+        </m:r>
+        <m:r>
           <m:t>m</m:t>
         </m:r>
         <m:r>
@@ -598,13 +1615,471 @@
     </w:p>
     <w:p>
       <w:pPr>
+        <w:pStyle w:val="SourceCode"/>
+      </w:pPr>
+      <w:r>
+        <w:rPr>
+          <w:rStyle w:val="CommentTok"/>
+        </w:rPr>
+        <w:t xml:space="preserve"># Selecciono variables que quiero, tiro NAs de ponderador</w:t>
+      </w:r>
+      <w:r>
+        <w:br/>
+      </w:r>
+      <w:r>
+        <w:rPr>
+          <w:rStyle w:val="NormalTok"/>
+        </w:rPr>
+        <w:t xml:space="preserve">antro_mini </w:t>
+      </w:r>
+      <w:r>
+        <w:rPr>
+          <w:rStyle w:val="OtherTok"/>
+        </w:rPr>
+        <w:t xml:space="preserve">&lt;-</w:t>
+      </w:r>
+      <w:r>
+        <w:rPr>
+          <w:rStyle w:val="NormalTok"/>
+        </w:rPr>
+        <w:t xml:space="preserve"> Antropometria </w:t>
+      </w:r>
+      <w:r>
+        <w:rPr>
+          <w:rStyle w:val="SpecialCharTok"/>
+        </w:rPr>
+        <w:t xml:space="preserve">%&gt;%</w:t>
+      </w:r>
+      <w:r>
+        <w:rPr>
+          <w:rStyle w:val="NormalTok"/>
+        </w:rPr>
+        <w:t xml:space="preserve"> </w:t>
+      </w:r>
+      <w:r>
+        <w:br/>
+      </w:r>
+      <w:r>
+        <w:rPr>
+          <w:rStyle w:val="NormalTok"/>
+        </w:rPr>
+        <w:t xml:space="preserve">  </w:t>
+      </w:r>
+      <w:r>
+        <w:rPr>
+          <w:rStyle w:val="FunctionTok"/>
+        </w:rPr>
+        <w:t xml:space="preserve">select</w:t>
+      </w:r>
+      <w:r>
+        <w:rPr>
+          <w:rStyle w:val="NormalTok"/>
+        </w:rPr>
+        <w:t xml:space="preserve">(sexo_lab, imc_cat, identifier, code_upm, pondef, est_var) </w:t>
+      </w:r>
+      <w:r>
+        <w:rPr>
+          <w:rStyle w:val="SpecialCharTok"/>
+        </w:rPr>
+        <w:t xml:space="preserve">%&gt;%</w:t>
+      </w:r>
+      <w:r>
+        <w:rPr>
+          <w:rStyle w:val="NormalTok"/>
+        </w:rPr>
+        <w:t xml:space="preserve"> </w:t>
+      </w:r>
+      <w:r>
+        <w:br/>
+      </w:r>
+      <w:r>
+        <w:rPr>
+          <w:rStyle w:val="NormalTok"/>
+        </w:rPr>
+        <w:t xml:space="preserve">  </w:t>
+      </w:r>
+      <w:r>
+        <w:rPr>
+          <w:rStyle w:val="FunctionTok"/>
+        </w:rPr>
+        <w:t xml:space="preserve">drop_na</w:t>
+      </w:r>
+      <w:r>
+        <w:rPr>
+          <w:rStyle w:val="NormalTok"/>
+        </w:rPr>
+        <w:t xml:space="preserve">(pondef)</w:t>
+      </w:r>
+    </w:p>
+    <w:p>
+      <w:pPr>
         <w:numPr>
           <w:ilvl w:val="0"/>
-          <w:numId w:val="1001"/>
+          <w:numId w:val="1004"/>
         </w:numPr>
-      </w:pPr>
-      <w:r>
-        <w:t xml:space="preserve">Intenta recrear la siguiente tabla con gtsummary:</w:t>
+        <w:pStyle w:val="Compact"/>
+      </w:pPr>
+      <w:r>
+        <w:t xml:space="preserve">Intenta recrear la siguiente tabla con diseño muestral con gtsummary:</w:t>
+      </w:r>
+    </w:p>
+    <w:p>
+      <w:pPr>
+        <w:pStyle w:val="SourceCode"/>
+      </w:pPr>
+      <w:r>
+        <w:rPr>
+          <w:rStyle w:val="FunctionTok"/>
+        </w:rPr>
+        <w:t xml:space="preserve">options</w:t>
+      </w:r>
+      <w:r>
+        <w:rPr>
+          <w:rStyle w:val="NormalTok"/>
+        </w:rPr>
+        <w:t xml:space="preserve">(</w:t>
+      </w:r>
+      <w:r>
+        <w:rPr>
+          <w:rStyle w:val="AttributeTok"/>
+        </w:rPr>
+        <w:t xml:space="preserve">survey.lonely.psu =</w:t>
+      </w:r>
+      <w:r>
+        <w:rPr>
+          <w:rStyle w:val="NormalTok"/>
+        </w:rPr>
+        <w:t xml:space="preserve"> </w:t>
+      </w:r>
+      <w:r>
+        <w:rPr>
+          <w:rStyle w:val="StringTok"/>
+        </w:rPr>
+        <w:t xml:space="preserve">"adjust"</w:t>
+      </w:r>
+      <w:r>
+        <w:rPr>
+          <w:rStyle w:val="NormalTok"/>
+        </w:rPr>
+        <w:t xml:space="preserve">)</w:t>
+      </w:r>
+      <w:r>
+        <w:br/>
+      </w:r>
+      <w:r>
+        <w:rPr>
+          <w:rStyle w:val="NormalTok"/>
+        </w:rPr>
+        <w:t xml:space="preserve">survey</w:t>
+      </w:r>
+      <w:r>
+        <w:rPr>
+          <w:rStyle w:val="SpecialCharTok"/>
+        </w:rPr>
+        <w:t xml:space="preserve">::</w:t>
+      </w:r>
+      <w:r>
+        <w:rPr>
+          <w:rStyle w:val="FunctionTok"/>
+        </w:rPr>
+        <w:t xml:space="preserve">svydesign</w:t>
+      </w:r>
+      <w:r>
+        <w:rPr>
+          <w:rStyle w:val="NormalTok"/>
+        </w:rPr>
+        <w:t xml:space="preserve">(</w:t>
+      </w:r>
+      <w:r>
+        <w:rPr>
+          <w:rStyle w:val="AttributeTok"/>
+        </w:rPr>
+        <w:t xml:space="preserve">ids =</w:t>
+      </w:r>
+      <w:r>
+        <w:rPr>
+          <w:rStyle w:val="NormalTok"/>
+        </w:rPr>
+        <w:t xml:space="preserve"> </w:t>
+      </w:r>
+      <w:r>
+        <w:rPr>
+          <w:rStyle w:val="SpecialCharTok"/>
+        </w:rPr>
+        <w:t xml:space="preserve">~</w:t>
+      </w:r>
+      <w:r>
+        <w:rPr>
+          <w:rStyle w:val="NormalTok"/>
+        </w:rPr>
+        <w:t xml:space="preserve">identifier,</w:t>
+      </w:r>
+      <w:r>
+        <w:br/>
+      </w:r>
+      <w:r>
+        <w:rPr>
+          <w:rStyle w:val="NormalTok"/>
+        </w:rPr>
+        <w:t xml:space="preserve">                  </w:t>
+      </w:r>
+      <w:r>
+        <w:rPr>
+          <w:rStyle w:val="AttributeTok"/>
+        </w:rPr>
+        <w:t xml:space="preserve">strata=</w:t>
+      </w:r>
+      <w:r>
+        <w:rPr>
+          <w:rStyle w:val="SpecialCharTok"/>
+        </w:rPr>
+        <w:t xml:space="preserve">~</w:t>
+      </w:r>
+      <w:r>
+        <w:rPr>
+          <w:rStyle w:val="NormalTok"/>
+        </w:rPr>
+        <w:t xml:space="preserve">est_var,</w:t>
+      </w:r>
+      <w:r>
+        <w:br/>
+      </w:r>
+      <w:r>
+        <w:rPr>
+          <w:rStyle w:val="NormalTok"/>
+        </w:rPr>
+        <w:t xml:space="preserve">                  </w:t>
+      </w:r>
+      <w:r>
+        <w:rPr>
+          <w:rStyle w:val="AttributeTok"/>
+        </w:rPr>
+        <w:t xml:space="preserve">weights =</w:t>
+      </w:r>
+      <w:r>
+        <w:rPr>
+          <w:rStyle w:val="NormalTok"/>
+        </w:rPr>
+        <w:t xml:space="preserve"> </w:t>
+      </w:r>
+      <w:r>
+        <w:rPr>
+          <w:rStyle w:val="SpecialCharTok"/>
+        </w:rPr>
+        <w:t xml:space="preserve">~</w:t>
+      </w:r>
+      <w:r>
+        <w:rPr>
+          <w:rStyle w:val="NormalTok"/>
+        </w:rPr>
+        <w:t xml:space="preserve">pondef,</w:t>
+      </w:r>
+      <w:r>
+        <w:br/>
+      </w:r>
+      <w:r>
+        <w:rPr>
+          <w:rStyle w:val="NormalTok"/>
+        </w:rPr>
+        <w:t xml:space="preserve">                  </w:t>
+      </w:r>
+      <w:r>
+        <w:rPr>
+          <w:rStyle w:val="AttributeTok"/>
+        </w:rPr>
+        <w:t xml:space="preserve">data=</w:t>
+      </w:r>
+      <w:r>
+        <w:rPr>
+          <w:rStyle w:val="NormalTok"/>
+        </w:rPr>
+        <w:t xml:space="preserve">antro_mini)</w:t>
+      </w:r>
+      <w:r>
+        <w:rPr>
+          <w:rStyle w:val="SpecialCharTok"/>
+        </w:rPr>
+        <w:t xml:space="preserve">%&gt;%</w:t>
+      </w:r>
+      <w:r>
+        <w:br/>
+      </w:r>
+      <w:r>
+        <w:rPr>
+          <w:rStyle w:val="NormalTok"/>
+        </w:rPr>
+        <w:t xml:space="preserve">  </w:t>
+      </w:r>
+      <w:r>
+        <w:rPr>
+          <w:rStyle w:val="FunctionTok"/>
+        </w:rPr>
+        <w:t xml:space="preserve">tbl_svysummary</w:t>
+      </w:r>
+      <w:r>
+        <w:rPr>
+          <w:rStyle w:val="NormalTok"/>
+        </w:rPr>
+        <w:t xml:space="preserve">(</w:t>
+      </w:r>
+      <w:r>
+        <w:rPr>
+          <w:rStyle w:val="AttributeTok"/>
+        </w:rPr>
+        <w:t xml:space="preserve">by =</w:t>
+      </w:r>
+      <w:r>
+        <w:rPr>
+          <w:rStyle w:val="NormalTok"/>
+        </w:rPr>
+        <w:t xml:space="preserve"> </w:t>
+      </w:r>
+      <w:r>
+        <w:rPr>
+          <w:rStyle w:val="StringTok"/>
+        </w:rPr>
+        <w:t xml:space="preserve">"sexo_lab"</w:t>
+      </w:r>
+      <w:r>
+        <w:rPr>
+          <w:rStyle w:val="NormalTok"/>
+        </w:rPr>
+        <w:t xml:space="preserve">, </w:t>
+      </w:r>
+      <w:r>
+        <w:br/>
+      </w:r>
+      <w:r>
+        <w:rPr>
+          <w:rStyle w:val="NormalTok"/>
+        </w:rPr>
+        <w:t xml:space="preserve">                 </w:t>
+      </w:r>
+      <w:r>
+        <w:rPr>
+          <w:rStyle w:val="AttributeTok"/>
+        </w:rPr>
+        <w:t xml:space="preserve">include =</w:t>
+      </w:r>
+      <w:r>
+        <w:rPr>
+          <w:rStyle w:val="NormalTok"/>
+        </w:rPr>
+        <w:t xml:space="preserve"> </w:t>
+      </w:r>
+      <w:r>
+        <w:rPr>
+          <w:rStyle w:val="FunctionTok"/>
+        </w:rPr>
+        <w:t xml:space="preserve">c</w:t>
+      </w:r>
+      <w:r>
+        <w:rPr>
+          <w:rStyle w:val="NormalTok"/>
+        </w:rPr>
+        <w:t xml:space="preserve">(imc_cat), </w:t>
+      </w:r>
+      <w:r>
+        <w:br/>
+      </w:r>
+      <w:r>
+        <w:rPr>
+          <w:rStyle w:val="NormalTok"/>
+        </w:rPr>
+        <w:t xml:space="preserve">                 </w:t>
+      </w:r>
+      <w:r>
+        <w:rPr>
+          <w:rStyle w:val="AttributeTok"/>
+        </w:rPr>
+        <w:t xml:space="preserve">label =</w:t>
+      </w:r>
+      <w:r>
+        <w:rPr>
+          <w:rStyle w:val="NormalTok"/>
+        </w:rPr>
+        <w:t xml:space="preserve"> imc_cat </w:t>
+      </w:r>
+      <w:r>
+        <w:rPr>
+          <w:rStyle w:val="SpecialCharTok"/>
+        </w:rPr>
+        <w:t xml:space="preserve">~</w:t>
+      </w:r>
+      <w:r>
+        <w:rPr>
+          <w:rStyle w:val="NormalTok"/>
+        </w:rPr>
+        <w:t xml:space="preserve"> </w:t>
+      </w:r>
+      <w:r>
+        <w:rPr>
+          <w:rStyle w:val="StringTok"/>
+        </w:rPr>
+        <w:t xml:space="preserve">"Categoria de IMC"</w:t>
+      </w:r>
+      <w:r>
+        <w:rPr>
+          <w:rStyle w:val="NormalTok"/>
+        </w:rPr>
+        <w:t xml:space="preserve">,</w:t>
+      </w:r>
+      <w:r>
+        <w:br/>
+      </w:r>
+      <w:r>
+        <w:rPr>
+          <w:rStyle w:val="NormalTok"/>
+        </w:rPr>
+        <w:t xml:space="preserve">                 </w:t>
+      </w:r>
+      <w:r>
+        <w:rPr>
+          <w:rStyle w:val="AttributeTok"/>
+        </w:rPr>
+        <w:t xml:space="preserve">digits =</w:t>
+      </w:r>
+      <w:r>
+        <w:rPr>
+          <w:rStyle w:val="NormalTok"/>
+        </w:rPr>
+        <w:t xml:space="preserve"> </w:t>
+      </w:r>
+      <w:r>
+        <w:rPr>
+          <w:rStyle w:val="FunctionTok"/>
+        </w:rPr>
+        <w:t xml:space="preserve">everything</w:t>
+      </w:r>
+      <w:r>
+        <w:rPr>
+          <w:rStyle w:val="NormalTok"/>
+        </w:rPr>
+        <w:t xml:space="preserve">() </w:t>
+      </w:r>
+      <w:r>
+        <w:rPr>
+          <w:rStyle w:val="SpecialCharTok"/>
+        </w:rPr>
+        <w:t xml:space="preserve">~</w:t>
+      </w:r>
+      <w:r>
+        <w:rPr>
+          <w:rStyle w:val="NormalTok"/>
+        </w:rPr>
+        <w:t xml:space="preserve"> </w:t>
+      </w:r>
+      <w:r>
+        <w:rPr>
+          <w:rStyle w:val="DecValTok"/>
+        </w:rPr>
+        <w:t xml:space="preserve">1</w:t>
+      </w:r>
+      <w:r>
+        <w:rPr>
+          <w:rStyle w:val="NormalTok"/>
+        </w:rPr>
+        <w:t xml:space="preserve">)</w:t>
       </w:r>
     </w:p>
     <w:tbl xmlns:w="http://schemas.openxmlformats.org/wordprocessingml/2006/main" xmlns:r="http://schemas.openxmlformats.org/officeDocument/2006/relationships" xmlns:w14="http://schemas.microsoft.com/office/word/2010/wordml" xmlns:wp="http://schemas.openxmlformats.org/drawingml/2006/wordprocessingDrawing" xmlns:a="http://schemas.openxmlformats.org/drawingml/2006/main" xmlns:pic="http://schemas.openxmlformats.org/drawingml/2006/picture">
@@ -1576,7 +3051,7 @@
       <w:pPr>
         <w:numPr>
           <w:ilvl w:val="0"/>
-          <w:numId w:val="1002"/>
+          <w:numId w:val="1005"/>
         </w:numPr>
         <w:pStyle w:val="Compact"/>
       </w:pPr>
@@ -1768,6 +3243,261 @@
     </w:lvl>
     <w:lvl w:ilvl="8">
       <w:start w:val="1"/>
+      <w:numFmt w:val="decimal"/>
+      <w:lvlText w:val="%9."/>
+      <w:lvlJc w:val="left"/>
+      <w:pPr>
+        <w:ind w:left="6480" w:hanging="480"/>
+      </w:pPr>
+    </w:lvl>
+  </w:abstractNum>
+  <w:abstractNum w:abstractNumId="99413">
+    <w:nsid w:val="A99413"/>
+    <w:multiLevelType w:val="multilevel"/>
+    <w:lvl w:ilvl="0">
+      <w:start w:val="3"/>
+      <w:numFmt w:val="decimal"/>
+      <w:lvlText w:val="%1."/>
+      <w:lvlJc w:val="left"/>
+      <w:pPr>
+        <w:ind w:left="720" w:hanging="480"/>
+      </w:pPr>
+    </w:lvl>
+    <w:lvl w:ilvl="1">
+      <w:start w:val="3"/>
+      <w:numFmt w:val="decimal"/>
+      <w:lvlText w:val="%2."/>
+      <w:lvlJc w:val="left"/>
+      <w:pPr>
+        <w:ind w:left="1440" w:hanging="480"/>
+      </w:pPr>
+    </w:lvl>
+    <w:lvl w:ilvl="2">
+      <w:start w:val="3"/>
+      <w:numFmt w:val="decimal"/>
+      <w:lvlText w:val="%3."/>
+      <w:lvlJc w:val="left"/>
+      <w:pPr>
+        <w:ind w:left="2160" w:hanging="480"/>
+      </w:pPr>
+    </w:lvl>
+    <w:lvl w:ilvl="3">
+      <w:start w:val="3"/>
+      <w:numFmt w:val="decimal"/>
+      <w:lvlText w:val="%4."/>
+      <w:lvlJc w:val="left"/>
+      <w:pPr>
+        <w:ind w:left="2880" w:hanging="480"/>
+      </w:pPr>
+    </w:lvl>
+    <w:lvl w:ilvl="4">
+      <w:start w:val="3"/>
+      <w:numFmt w:val="decimal"/>
+      <w:lvlText w:val="%5."/>
+      <w:lvlJc w:val="left"/>
+      <w:pPr>
+        <w:ind w:left="3600" w:hanging="480"/>
+      </w:pPr>
+    </w:lvl>
+    <w:lvl w:ilvl="5">
+      <w:start w:val="3"/>
+      <w:numFmt w:val="decimal"/>
+      <w:lvlText w:val="%6."/>
+      <w:lvlJc w:val="left"/>
+      <w:pPr>
+        <w:ind w:left="4320" w:hanging="480"/>
+      </w:pPr>
+    </w:lvl>
+    <w:lvl w:ilvl="6">
+      <w:start w:val="3"/>
+      <w:numFmt w:val="decimal"/>
+      <w:lvlText w:val="%7."/>
+      <w:lvlJc w:val="left"/>
+      <w:pPr>
+        <w:ind w:left="5040" w:hanging="480"/>
+      </w:pPr>
+    </w:lvl>
+    <w:lvl w:ilvl="7">
+      <w:start w:val="3"/>
+      <w:numFmt w:val="decimal"/>
+      <w:lvlText w:val="%8."/>
+      <w:lvlJc w:val="left"/>
+      <w:pPr>
+        <w:ind w:left="5760" w:hanging="480"/>
+      </w:pPr>
+    </w:lvl>
+    <w:lvl w:ilvl="8">
+      <w:start w:val="3"/>
+      <w:numFmt w:val="decimal"/>
+      <w:lvlText w:val="%9."/>
+      <w:lvlJc w:val="left"/>
+      <w:pPr>
+        <w:ind w:left="6480" w:hanging="480"/>
+      </w:pPr>
+    </w:lvl>
+  </w:abstractNum>
+  <w:abstractNum w:abstractNumId="99414">
+    <w:nsid w:val="A99414"/>
+    <w:multiLevelType w:val="multilevel"/>
+    <w:lvl w:ilvl="0">
+      <w:start w:val="4"/>
+      <w:numFmt w:val="decimal"/>
+      <w:lvlText w:val="%1."/>
+      <w:lvlJc w:val="left"/>
+      <w:pPr>
+        <w:ind w:left="720" w:hanging="480"/>
+      </w:pPr>
+    </w:lvl>
+    <w:lvl w:ilvl="1">
+      <w:start w:val="4"/>
+      <w:numFmt w:val="decimal"/>
+      <w:lvlText w:val="%2."/>
+      <w:lvlJc w:val="left"/>
+      <w:pPr>
+        <w:ind w:left="1440" w:hanging="480"/>
+      </w:pPr>
+    </w:lvl>
+    <w:lvl w:ilvl="2">
+      <w:start w:val="4"/>
+      <w:numFmt w:val="decimal"/>
+      <w:lvlText w:val="%3."/>
+      <w:lvlJc w:val="left"/>
+      <w:pPr>
+        <w:ind w:left="2160" w:hanging="480"/>
+      </w:pPr>
+    </w:lvl>
+    <w:lvl w:ilvl="3">
+      <w:start w:val="4"/>
+      <w:numFmt w:val="decimal"/>
+      <w:lvlText w:val="%4."/>
+      <w:lvlJc w:val="left"/>
+      <w:pPr>
+        <w:ind w:left="2880" w:hanging="480"/>
+      </w:pPr>
+    </w:lvl>
+    <w:lvl w:ilvl="4">
+      <w:start w:val="4"/>
+      <w:numFmt w:val="decimal"/>
+      <w:lvlText w:val="%5."/>
+      <w:lvlJc w:val="left"/>
+      <w:pPr>
+        <w:ind w:left="3600" w:hanging="480"/>
+      </w:pPr>
+    </w:lvl>
+    <w:lvl w:ilvl="5">
+      <w:start w:val="4"/>
+      <w:numFmt w:val="decimal"/>
+      <w:lvlText w:val="%6."/>
+      <w:lvlJc w:val="left"/>
+      <w:pPr>
+        <w:ind w:left="4320" w:hanging="480"/>
+      </w:pPr>
+    </w:lvl>
+    <w:lvl w:ilvl="6">
+      <w:start w:val="4"/>
+      <w:numFmt w:val="decimal"/>
+      <w:lvlText w:val="%7."/>
+      <w:lvlJc w:val="left"/>
+      <w:pPr>
+        <w:ind w:left="5040" w:hanging="480"/>
+      </w:pPr>
+    </w:lvl>
+    <w:lvl w:ilvl="7">
+      <w:start w:val="4"/>
+      <w:numFmt w:val="decimal"/>
+      <w:lvlText w:val="%8."/>
+      <w:lvlJc w:val="left"/>
+      <w:pPr>
+        <w:ind w:left="5760" w:hanging="480"/>
+      </w:pPr>
+    </w:lvl>
+    <w:lvl w:ilvl="8">
+      <w:start w:val="4"/>
+      <w:numFmt w:val="decimal"/>
+      <w:lvlText w:val="%9."/>
+      <w:lvlJc w:val="left"/>
+      <w:pPr>
+        <w:ind w:left="6480" w:hanging="480"/>
+      </w:pPr>
+    </w:lvl>
+  </w:abstractNum>
+  <w:abstractNum w:abstractNumId="99415">
+    <w:nsid w:val="A99415"/>
+    <w:multiLevelType w:val="multilevel"/>
+    <w:lvl w:ilvl="0">
+      <w:start w:val="5"/>
+      <w:numFmt w:val="decimal"/>
+      <w:lvlText w:val="%1."/>
+      <w:lvlJc w:val="left"/>
+      <w:pPr>
+        <w:ind w:left="720" w:hanging="480"/>
+      </w:pPr>
+    </w:lvl>
+    <w:lvl w:ilvl="1">
+      <w:start w:val="5"/>
+      <w:numFmt w:val="decimal"/>
+      <w:lvlText w:val="%2."/>
+      <w:lvlJc w:val="left"/>
+      <w:pPr>
+        <w:ind w:left="1440" w:hanging="480"/>
+      </w:pPr>
+    </w:lvl>
+    <w:lvl w:ilvl="2">
+      <w:start w:val="5"/>
+      <w:numFmt w:val="decimal"/>
+      <w:lvlText w:val="%3."/>
+      <w:lvlJc w:val="left"/>
+      <w:pPr>
+        <w:ind w:left="2160" w:hanging="480"/>
+      </w:pPr>
+    </w:lvl>
+    <w:lvl w:ilvl="3">
+      <w:start w:val="5"/>
+      <w:numFmt w:val="decimal"/>
+      <w:lvlText w:val="%4."/>
+      <w:lvlJc w:val="left"/>
+      <w:pPr>
+        <w:ind w:left="2880" w:hanging="480"/>
+      </w:pPr>
+    </w:lvl>
+    <w:lvl w:ilvl="4">
+      <w:start w:val="5"/>
+      <w:numFmt w:val="decimal"/>
+      <w:lvlText w:val="%5."/>
+      <w:lvlJc w:val="left"/>
+      <w:pPr>
+        <w:ind w:left="3600" w:hanging="480"/>
+      </w:pPr>
+    </w:lvl>
+    <w:lvl w:ilvl="5">
+      <w:start w:val="5"/>
+      <w:numFmt w:val="decimal"/>
+      <w:lvlText w:val="%6."/>
+      <w:lvlJc w:val="left"/>
+      <w:pPr>
+        <w:ind w:left="4320" w:hanging="480"/>
+      </w:pPr>
+    </w:lvl>
+    <w:lvl w:ilvl="6">
+      <w:start w:val="5"/>
+      <w:numFmt w:val="decimal"/>
+      <w:lvlText w:val="%7."/>
+      <w:lvlJc w:val="left"/>
+      <w:pPr>
+        <w:ind w:left="5040" w:hanging="480"/>
+      </w:pPr>
+    </w:lvl>
+    <w:lvl w:ilvl="7">
+      <w:start w:val="5"/>
+      <w:numFmt w:val="decimal"/>
+      <w:lvlText w:val="%8."/>
+      <w:lvlJc w:val="left"/>
+      <w:pPr>
+        <w:ind w:left="5760" w:hanging="480"/>
+      </w:pPr>
+    </w:lvl>
+    <w:lvl w:ilvl="8">
+      <w:start w:val="5"/>
       <w:numFmt w:val="decimal"/>
       <w:lvlText w:val="%9."/>
       <w:lvlJc w:val="left"/>
@@ -1895,6 +3625,96 @@
     </w:lvlOverride>
   </w:num>
   <w:num w:numId="1002">
+    <w:abstractNumId w:val="99413"/>
+    <w:lvlOverride w:ilvl="0">
+      <w:startOverride w:val="3"/>
+    </w:lvlOverride>
+    <w:lvlOverride w:ilvl="1">
+      <w:startOverride w:val="3"/>
+    </w:lvlOverride>
+    <w:lvlOverride w:ilvl="2">
+      <w:startOverride w:val="3"/>
+    </w:lvlOverride>
+    <w:lvlOverride w:ilvl="3">
+      <w:startOverride w:val="3"/>
+    </w:lvlOverride>
+    <w:lvlOverride w:ilvl="4">
+      <w:startOverride w:val="3"/>
+    </w:lvlOverride>
+    <w:lvlOverride w:ilvl="5">
+      <w:startOverride w:val="3"/>
+    </w:lvlOverride>
+    <w:lvlOverride w:ilvl="6">
+      <w:startOverride w:val="3"/>
+    </w:lvlOverride>
+    <w:lvlOverride w:ilvl="7">
+      <w:startOverride w:val="3"/>
+    </w:lvlOverride>
+    <w:lvlOverride w:ilvl="8">
+      <w:startOverride w:val="3"/>
+    </w:lvlOverride>
+  </w:num>
+  <w:num w:numId="1003">
+    <w:abstractNumId w:val="99414"/>
+    <w:lvlOverride w:ilvl="0">
+      <w:startOverride w:val="4"/>
+    </w:lvlOverride>
+    <w:lvlOverride w:ilvl="1">
+      <w:startOverride w:val="4"/>
+    </w:lvlOverride>
+    <w:lvlOverride w:ilvl="2">
+      <w:startOverride w:val="4"/>
+    </w:lvlOverride>
+    <w:lvlOverride w:ilvl="3">
+      <w:startOverride w:val="4"/>
+    </w:lvlOverride>
+    <w:lvlOverride w:ilvl="4">
+      <w:startOverride w:val="4"/>
+    </w:lvlOverride>
+    <w:lvlOverride w:ilvl="5">
+      <w:startOverride w:val="4"/>
+    </w:lvlOverride>
+    <w:lvlOverride w:ilvl="6">
+      <w:startOverride w:val="4"/>
+    </w:lvlOverride>
+    <w:lvlOverride w:ilvl="7">
+      <w:startOverride w:val="4"/>
+    </w:lvlOverride>
+    <w:lvlOverride w:ilvl="8">
+      <w:startOverride w:val="4"/>
+    </w:lvlOverride>
+  </w:num>
+  <w:num w:numId="1004">
+    <w:abstractNumId w:val="99415"/>
+    <w:lvlOverride w:ilvl="0">
+      <w:startOverride w:val="5"/>
+    </w:lvlOverride>
+    <w:lvlOverride w:ilvl="1">
+      <w:startOverride w:val="5"/>
+    </w:lvlOverride>
+    <w:lvlOverride w:ilvl="2">
+      <w:startOverride w:val="5"/>
+    </w:lvlOverride>
+    <w:lvlOverride w:ilvl="3">
+      <w:startOverride w:val="5"/>
+    </w:lvlOverride>
+    <w:lvlOverride w:ilvl="4">
+      <w:startOverride w:val="5"/>
+    </w:lvlOverride>
+    <w:lvlOverride w:ilvl="5">
+      <w:startOverride w:val="5"/>
+    </w:lvlOverride>
+    <w:lvlOverride w:ilvl="6">
+      <w:startOverride w:val="5"/>
+    </w:lvlOverride>
+    <w:lvlOverride w:ilvl="7">
+      <w:startOverride w:val="5"/>
+    </w:lvlOverride>
+    <w:lvlOverride w:ilvl="8">
+      <w:startOverride w:val="5"/>
+    </w:lvlOverride>
+  </w:num>
+  <w:num w:numId="1005">
     <w:abstractNumId w:val="99416"/>
     <w:lvlOverride w:ilvl="0">
       <w:startOverride w:val="6"/>

</xml_diff>